<commit_message>
Waterfall model documentation started
</commit_message>
<xml_diff>
--- a/Documentation/Multi-Tenant-SaaS-Team18-Project.docx
+++ b/Documentation/Multi-Tenant-SaaS-Team18-Project.docx
@@ -110,10 +110,53 @@
     </w:p>
     <w:p>
       <w:pPr>
+        <w:pStyle w:val="Heading1"/>
+      </w:pPr>
+      <w:r>
+        <w:t>Summary of Team Member's Contributions</w:t>
+      </w:r>
+    </w:p>
+    <w:p>
+      <w:pPr>
+        <w:pStyle w:val="Heading1"/>
+      </w:pPr>
+      <w:r>
+        <w:t>Architecture</w:t>
+      </w:r>
+    </w:p>
+    <w:p>
+      <w:pPr>
+        <w:pStyle w:val="Heading1"/>
+      </w:pPr>
+      <w:r>
+        <w:t>Cloud Services Used</w:t>
+      </w:r>
+    </w:p>
+    <w:p>
+      <w:pPr>
+        <w:pStyle w:val="Heading1"/>
+      </w:pPr>
+      <w:r>
+        <w:t>Design</w:t>
+      </w:r>
+    </w:p>
+    <w:p>
+      <w:pPr>
+        <w:pStyle w:val="Heading1"/>
+      </w:pPr>
+      <w:r>
+        <w:t>Implementation Examples</w:t>
+      </w:r>
+    </w:p>
+    <w:p>
+      <w:pPr>
         <w:pStyle w:val="Heading2"/>
       </w:pPr>
       <w:r>
-        <w:t>Waterfall model</w:t>
+        <w:t xml:space="preserve">Waterfall model: </w:t>
+      </w:r>
+      <w:r>
+        <w:t>Screenshots</w:t>
       </w:r>
     </w:p>
     <w:p>
@@ -134,7 +177,7 @@
           <w:noProof/>
         </w:rPr>
         <w:drawing>
-          <wp:inline distT="0" distB="0" distL="0" distR="0" wp14:anchorId="616DBE8C" wp14:editId="71594B93">
+          <wp:inline distT="0" distB="0" distL="0" distR="0" wp14:anchorId="547A6DFF" wp14:editId="77DAAEDE">
             <wp:extent cx="6858000" cy="3266599"/>
             <wp:effectExtent l="0" t="0" r="0" b="10160"/>
             <wp:docPr id="1" name="Picture 1"/>
@@ -193,10 +236,7 @@
         </w:numPr>
       </w:pPr>
       <w:r>
-        <w:t>Create tasks</w:t>
-      </w:r>
-      <w:r>
-        <w:t>:</w:t>
+        <w:t>Create tasks:</w:t>
       </w:r>
     </w:p>
     <w:p>
@@ -204,10 +244,7 @@
         <w:pStyle w:val="Text"/>
       </w:pPr>
       <w:r>
-        <w:t>To enter a task, simply click on the name column and enter the task</w:t>
-      </w:r>
-      <w:r>
-        <w:t>. You may add the start and end date for each task.</w:t>
+        <w:t>To enter a task, simply click on the name column and enter the task. You may add the start and end date for each task.</w:t>
       </w:r>
     </w:p>
     <w:p>
@@ -215,8 +252,9 @@
         <w:rPr>
           <w:noProof/>
         </w:rPr>
+        <w:lastRenderedPageBreak/>
         <w:drawing>
-          <wp:inline distT="0" distB="0" distL="0" distR="0" wp14:anchorId="5764511E" wp14:editId="595EA2F0">
+          <wp:inline distT="0" distB="0" distL="0" distR="0" wp14:anchorId="1B7375AF" wp14:editId="377677F1">
             <wp:extent cx="6858000" cy="2042874"/>
             <wp:effectExtent l="0" t="0" r="0" b="0"/>
             <wp:docPr id="4" name="Picture 4"/>
@@ -274,11 +312,7 @@
         </w:numPr>
       </w:pPr>
       <w:r>
-        <w:lastRenderedPageBreak/>
-        <w:t>Create r</w:t>
-      </w:r>
-      <w:r>
-        <w:t>esources:</w:t>
+        <w:t>Create resources:</w:t>
       </w:r>
     </w:p>
     <w:p>
@@ -286,16 +320,7 @@
         <w:pStyle w:val="Text"/>
       </w:pPr>
       <w:r>
-        <w:t xml:space="preserve">To establish </w:t>
-      </w:r>
-      <w:r>
-        <w:t>a relationship between the tasks</w:t>
-      </w:r>
-      <w:r>
-        <w:t>,</w:t>
-      </w:r>
-      <w:r>
-        <w:t xml:space="preserve"> add resources using the resource tab.</w:t>
+        <w:t>To establish a relationship between the tasks, add resources using the resource tab.</w:t>
       </w:r>
     </w:p>
     <w:p/>
@@ -305,7 +330,7 @@
           <w:noProof/>
         </w:rPr>
         <w:drawing>
-          <wp:inline distT="0" distB="0" distL="0" distR="0" wp14:anchorId="16A336FD" wp14:editId="007675BF">
+          <wp:inline distT="0" distB="0" distL="0" distR="0" wp14:anchorId="56E42953" wp14:editId="0A1227A7">
             <wp:extent cx="6858000" cy="2908935"/>
             <wp:effectExtent l="0" t="0" r="0" b="12065"/>
             <wp:docPr id="5" name="Picture 5"/>
@@ -372,7 +397,7 @@
           <w:noProof/>
         </w:rPr>
         <w:drawing>
-          <wp:inline distT="0" distB="0" distL="0" distR="0" wp14:anchorId="6BECD3C8" wp14:editId="3D9778C8">
+          <wp:inline distT="0" distB="0" distL="0" distR="0" wp14:anchorId="7587E49E" wp14:editId="795A6F04">
             <wp:extent cx="6858000" cy="2923461"/>
             <wp:effectExtent l="0" t="0" r="0" b="0"/>
             <wp:docPr id="6" name="Picture 6"/>
@@ -430,10 +455,7 @@
         </w:numPr>
       </w:pPr>
       <w:r>
-        <w:t>Save the project</w:t>
-      </w:r>
-      <w:r>
-        <w:t>:</w:t>
+        <w:t>Save the project:</w:t>
       </w:r>
     </w:p>
     <w:p>
@@ -442,7 +464,7 @@
           <w:noProof/>
         </w:rPr>
         <w:drawing>
-          <wp:inline distT="0" distB="0" distL="0" distR="0" wp14:anchorId="608DECB6" wp14:editId="60901DF0">
+          <wp:inline distT="0" distB="0" distL="0" distR="0" wp14:anchorId="1D61E2C4" wp14:editId="4F454BD9">
             <wp:extent cx="6858000" cy="1378512"/>
             <wp:effectExtent l="0" t="0" r="0" b="0"/>
             <wp:docPr id="9" name="Picture 9"/>
@@ -491,10 +513,7 @@
         </w:drawing>
       </w:r>
     </w:p>
-    <w:p>
-      <w:bookmarkStart w:id="0" w:name="_GoBack"/>
-      <w:bookmarkEnd w:id="0"/>
-    </w:p>
+    <w:p/>
     <w:p>
       <w:pPr>
         <w:pStyle w:val="Heading2"/>
@@ -521,7 +540,7 @@
           <w:noProof/>
         </w:rPr>
         <w:drawing>
-          <wp:inline distT="0" distB="0" distL="0" distR="0" wp14:anchorId="35349D7D" wp14:editId="50E59E11">
+          <wp:inline distT="0" distB="0" distL="0" distR="0" wp14:anchorId="307BAB16" wp14:editId="135F2A03">
             <wp:extent cx="6858000" cy="2182416"/>
             <wp:effectExtent l="0" t="0" r="0" b="2540"/>
             <wp:docPr id="10" name="Picture 10"/>
@@ -591,7 +610,7 @@
           <w:noProof/>
         </w:rPr>
         <w:drawing>
-          <wp:inline distT="0" distB="0" distL="0" distR="0" wp14:anchorId="1D3EA53B" wp14:editId="32B3F5B6">
+          <wp:inline distT="0" distB="0" distL="0" distR="0" wp14:anchorId="44DB5F59" wp14:editId="2EE5C442">
             <wp:extent cx="6858000" cy="3194350"/>
             <wp:effectExtent l="0" t="0" r="0" b="6350"/>
             <wp:docPr id="11" name="Picture 11"/>
@@ -640,47 +659,519 @@
         </w:drawing>
       </w:r>
     </w:p>
-    <w:p>
-      <w:pPr>
-        <w:pStyle w:val="Heading1"/>
-      </w:pPr>
-      <w:r>
-        <w:t>Summary of Team Member's Contributions</w:t>
-      </w:r>
-    </w:p>
-    <w:p>
-      <w:pPr>
-        <w:pStyle w:val="Heading1"/>
-      </w:pPr>
-      <w:r>
-        <w:t>Architecture</w:t>
-      </w:r>
-    </w:p>
-    <w:p>
-      <w:pPr>
-        <w:pStyle w:val="Heading1"/>
-      </w:pPr>
-      <w:r>
-        <w:t>Cloud Services Used</w:t>
-      </w:r>
-    </w:p>
-    <w:p>
-      <w:pPr>
-        <w:pStyle w:val="Heading1"/>
-      </w:pPr>
-      <w:r>
-        <w:t>Design</w:t>
-      </w:r>
-    </w:p>
-    <w:p>
-      <w:pPr>
-        <w:pStyle w:val="Heading1"/>
-      </w:pPr>
-      <w:r>
-        <w:t>Implementation Examples</w:t>
-      </w:r>
-    </w:p>
     <w:p/>
+    <w:p>
+      <w:pPr>
+        <w:pStyle w:val="Heading2"/>
+      </w:pPr>
+      <w:r>
+        <w:t>Waterfall model</w:t>
+      </w:r>
+      <w:r>
+        <w:t>: Code Snippet</w:t>
+      </w:r>
+    </w:p>
+    <w:p>
+      <w:r>
+        <w:rPr>
+          <w:noProof/>
+        </w:rPr>
+        <w:drawing>
+          <wp:inline distT="0" distB="0" distL="0" distR="0" wp14:anchorId="47E39A58" wp14:editId="1ED46FF1">
+            <wp:extent cx="6858000" cy="402395"/>
+            <wp:effectExtent l="0" t="0" r="0" b="4445"/>
+            <wp:docPr id="17" name="Picture 10"/>
+            <wp:cNvGraphicFramePr>
+              <a:graphicFrameLocks xmlns:a="http://schemas.openxmlformats.org/drawingml/2006/main" noChangeAspect="1"/>
+            </wp:cNvGraphicFramePr>
+            <a:graphic xmlns:a="http://schemas.openxmlformats.org/drawingml/2006/main">
+              <a:graphicData uri="http://schemas.openxmlformats.org/drawingml/2006/picture">
+                <pic:pic xmlns:pic="http://schemas.openxmlformats.org/drawingml/2006/picture">
+                  <pic:nvPicPr>
+                    <pic:cNvPr id="0" name="Picture 10"/>
+                    <pic:cNvPicPr>
+                      <a:picLocks noChangeAspect="1" noChangeArrowheads="1"/>
+                    </pic:cNvPicPr>
+                  </pic:nvPicPr>
+                  <pic:blipFill>
+                    <a:blip r:embed="rId13">
+                      <a:extLst>
+                        <a:ext uri="{28A0092B-C50C-407E-A947-70E740481C1C}">
+                          <a14:useLocalDpi xmlns:a14="http://schemas.microsoft.com/office/drawing/2010/main" val="0"/>
+                        </a:ext>
+                      </a:extLst>
+                    </a:blip>
+                    <a:srcRect/>
+                    <a:stretch>
+                      <a:fillRect/>
+                    </a:stretch>
+                  </pic:blipFill>
+                  <pic:spPr bwMode="auto">
+                    <a:xfrm>
+                      <a:off x="0" y="0"/>
+                      <a:ext cx="6858000" cy="402395"/>
+                    </a:xfrm>
+                    <a:prstGeom prst="rect">
+                      <a:avLst/>
+                    </a:prstGeom>
+                    <a:noFill/>
+                    <a:ln>
+                      <a:noFill/>
+                    </a:ln>
+                  </pic:spPr>
+                </pic:pic>
+              </a:graphicData>
+            </a:graphic>
+          </wp:inline>
+        </w:drawing>
+      </w:r>
+    </w:p>
+    <w:p>
+      <w:r>
+        <w:rPr>
+          <w:noProof/>
+        </w:rPr>
+        <w:drawing>
+          <wp:inline distT="0" distB="0" distL="0" distR="0" wp14:anchorId="50B45F37" wp14:editId="4D835F67">
+            <wp:extent cx="6858000" cy="793658"/>
+            <wp:effectExtent l="0" t="0" r="0" b="0"/>
+            <wp:docPr id="16" name="Picture 9"/>
+            <wp:cNvGraphicFramePr>
+              <a:graphicFrameLocks xmlns:a="http://schemas.openxmlformats.org/drawingml/2006/main" noChangeAspect="1"/>
+            </wp:cNvGraphicFramePr>
+            <a:graphic xmlns:a="http://schemas.openxmlformats.org/drawingml/2006/main">
+              <a:graphicData uri="http://schemas.openxmlformats.org/drawingml/2006/picture">
+                <pic:pic xmlns:pic="http://schemas.openxmlformats.org/drawingml/2006/picture">
+                  <pic:nvPicPr>
+                    <pic:cNvPr id="0" name="Picture 9"/>
+                    <pic:cNvPicPr>
+                      <a:picLocks noChangeAspect="1" noChangeArrowheads="1"/>
+                    </pic:cNvPicPr>
+                  </pic:nvPicPr>
+                  <pic:blipFill>
+                    <a:blip r:embed="rId14">
+                      <a:extLst>
+                        <a:ext uri="{28A0092B-C50C-407E-A947-70E740481C1C}">
+                          <a14:useLocalDpi xmlns:a14="http://schemas.microsoft.com/office/drawing/2010/main" val="0"/>
+                        </a:ext>
+                      </a:extLst>
+                    </a:blip>
+                    <a:srcRect/>
+                    <a:stretch>
+                      <a:fillRect/>
+                    </a:stretch>
+                  </pic:blipFill>
+                  <pic:spPr bwMode="auto">
+                    <a:xfrm>
+                      <a:off x="0" y="0"/>
+                      <a:ext cx="6858000" cy="793658"/>
+                    </a:xfrm>
+                    <a:prstGeom prst="rect">
+                      <a:avLst/>
+                    </a:prstGeom>
+                    <a:noFill/>
+                    <a:ln>
+                      <a:noFill/>
+                    </a:ln>
+                  </pic:spPr>
+                </pic:pic>
+              </a:graphicData>
+            </a:graphic>
+          </wp:inline>
+        </w:drawing>
+      </w:r>
+    </w:p>
+    <w:p>
+      <w:pPr>
+        <w:pStyle w:val="Text"/>
+        <w:ind w:firstLine="0"/>
+      </w:pPr>
+      <w:r>
+        <w:t xml:space="preserve">When user clicks on any of the options in the waterfall.html, the corresponding </w:t>
+      </w:r>
+      <w:proofErr w:type="spellStart"/>
+      <w:r>
+        <w:t>javascript</w:t>
+      </w:r>
+      <w:proofErr w:type="spellEnd"/>
+      <w:r>
+        <w:t xml:space="preserve"> function in waterfall.js is called</w:t>
+      </w:r>
+      <w:r>
+        <w:t>.</w:t>
+      </w:r>
+      <w:r>
+        <w:t xml:space="preserve"> If new project is clicked it will reset all the </w:t>
+      </w:r>
+      <w:proofErr w:type="gramStart"/>
+      <w:r>
+        <w:t>fields</w:t>
+      </w:r>
+      <w:r>
+        <w:t xml:space="preserve"> </w:t>
+      </w:r>
+      <w:r>
+        <w:t>,</w:t>
+      </w:r>
+      <w:proofErr w:type="gramEnd"/>
+      <w:r>
+        <w:t xml:space="preserve"> if user enters yes for the question- have you saved your project?</w:t>
+      </w:r>
+    </w:p>
+    <w:p>
+      <w:r>
+        <w:rPr>
+          <w:noProof/>
+        </w:rPr>
+        <w:drawing>
+          <wp:inline distT="0" distB="0" distL="0" distR="0" wp14:anchorId="3B535BE1" wp14:editId="1A8DF8A2">
+            <wp:extent cx="6858000" cy="1335790"/>
+            <wp:effectExtent l="0" t="0" r="0" b="10795"/>
+            <wp:docPr id="18" name="Picture 11"/>
+            <wp:cNvGraphicFramePr>
+              <a:graphicFrameLocks xmlns:a="http://schemas.openxmlformats.org/drawingml/2006/main" noChangeAspect="1"/>
+            </wp:cNvGraphicFramePr>
+            <a:graphic xmlns:a="http://schemas.openxmlformats.org/drawingml/2006/main">
+              <a:graphicData uri="http://schemas.openxmlformats.org/drawingml/2006/picture">
+                <pic:pic xmlns:pic="http://schemas.openxmlformats.org/drawingml/2006/picture">
+                  <pic:nvPicPr>
+                    <pic:cNvPr id="0" name="Picture 11"/>
+                    <pic:cNvPicPr>
+                      <a:picLocks noChangeAspect="1" noChangeArrowheads="1"/>
+                    </pic:cNvPicPr>
+                  </pic:nvPicPr>
+                  <pic:blipFill>
+                    <a:blip r:embed="rId15">
+                      <a:extLst>
+                        <a:ext uri="{28A0092B-C50C-407E-A947-70E740481C1C}">
+                          <a14:useLocalDpi xmlns:a14="http://schemas.microsoft.com/office/drawing/2010/main" val="0"/>
+                        </a:ext>
+                      </a:extLst>
+                    </a:blip>
+                    <a:srcRect/>
+                    <a:stretch>
+                      <a:fillRect/>
+                    </a:stretch>
+                  </pic:blipFill>
+                  <pic:spPr bwMode="auto">
+                    <a:xfrm>
+                      <a:off x="0" y="0"/>
+                      <a:ext cx="6858000" cy="1335790"/>
+                    </a:xfrm>
+                    <a:prstGeom prst="rect">
+                      <a:avLst/>
+                    </a:prstGeom>
+                    <a:noFill/>
+                    <a:ln>
+                      <a:noFill/>
+                    </a:ln>
+                  </pic:spPr>
+                </pic:pic>
+              </a:graphicData>
+            </a:graphic>
+          </wp:inline>
+        </w:drawing>
+      </w:r>
+    </w:p>
+    <w:p>
+      <w:pPr>
+        <w:rPr>
+          <w:rFonts w:ascii="Times New Roman" w:eastAsia="Times New Roman" w:hAnsi="Times New Roman" w:cs="Times New Roman"/>
+          <w:sz w:val="20"/>
+          <w:szCs w:val="20"/>
+        </w:rPr>
+      </w:pPr>
+      <w:r>
+        <w:rPr>
+          <w:rFonts w:ascii="Times New Roman" w:eastAsia="Times New Roman" w:hAnsi="Times New Roman" w:cs="Times New Roman"/>
+          <w:sz w:val="20"/>
+          <w:szCs w:val="20"/>
+        </w:rPr>
+        <w:t xml:space="preserve">Similarly, for open project, the REST method GET for </w:t>
+      </w:r>
+      <w:hyperlink r:id="rId16" w:history="1">
+        <w:r>
+          <w:rPr>
+            <w:rFonts w:ascii="Times New Roman" w:eastAsia="Times New Roman" w:hAnsi="Times New Roman" w:cs="Times New Roman"/>
+            <w:sz w:val="20"/>
+            <w:szCs w:val="20"/>
+          </w:rPr>
+          <w:t>http://localhost:8080/api/openProject/</w:t>
+        </w:r>
+      </w:hyperlink>
+      <w:r>
+        <w:rPr>
+          <w:rFonts w:ascii="Times New Roman" w:eastAsia="Times New Roman" w:hAnsi="Times New Roman" w:cs="Times New Roman"/>
+          <w:sz w:val="20"/>
+          <w:szCs w:val="20"/>
+        </w:rPr>
+        <w:t xml:space="preserve"> {user} is called.</w:t>
+      </w:r>
+      <w:r>
+        <w:rPr>
+          <w:rFonts w:ascii="Times New Roman" w:eastAsia="Times New Roman" w:hAnsi="Times New Roman" w:cs="Times New Roman"/>
+          <w:sz w:val="20"/>
+          <w:szCs w:val="20"/>
+        </w:rPr>
+        <w:t xml:space="preserve"> This will return all the projects corresponding to the user</w:t>
+      </w:r>
+      <w:r>
+        <w:rPr>
+          <w:rFonts w:ascii="Times New Roman" w:eastAsia="Times New Roman" w:hAnsi="Times New Roman" w:cs="Times New Roman"/>
+          <w:sz w:val="20"/>
+          <w:szCs w:val="20"/>
+        </w:rPr>
+        <w:t xml:space="preserve"> and store it in the items variable</w:t>
+      </w:r>
+      <w:r>
+        <w:rPr>
+          <w:rFonts w:ascii="Times New Roman" w:eastAsia="Times New Roman" w:hAnsi="Times New Roman" w:cs="Times New Roman"/>
+          <w:sz w:val="20"/>
+          <w:szCs w:val="20"/>
+        </w:rPr>
+        <w:t>.</w:t>
+      </w:r>
+      <w:r>
+        <w:rPr>
+          <w:rFonts w:ascii="Times New Roman" w:eastAsia="Times New Roman" w:hAnsi="Times New Roman" w:cs="Times New Roman"/>
+          <w:sz w:val="20"/>
+          <w:szCs w:val="20"/>
+        </w:rPr>
+        <w:t xml:space="preserve"> Now the script in </w:t>
+      </w:r>
+      <w:r>
+        <w:rPr>
+          <w:rFonts w:ascii="Times New Roman" w:eastAsia="Times New Roman" w:hAnsi="Times New Roman" w:cs="Times New Roman"/>
+          <w:sz w:val="20"/>
+          <w:szCs w:val="20"/>
+        </w:rPr>
+        <w:t>waterfall.</w:t>
+      </w:r>
+      <w:r>
+        <w:rPr>
+          <w:rFonts w:ascii="Times New Roman" w:eastAsia="Times New Roman" w:hAnsi="Times New Roman" w:cs="Times New Roman"/>
+          <w:sz w:val="20"/>
+          <w:szCs w:val="20"/>
+        </w:rPr>
+        <w:t>html will load</w:t>
+      </w:r>
+      <w:r>
+        <w:rPr>
+          <w:b/>
+          <w:bCs/>
+        </w:rPr>
+        <w:t xml:space="preserve"> </w:t>
+      </w:r>
+      <w:r>
+        <w:rPr>
+          <w:rFonts w:ascii="Times New Roman" w:eastAsia="Times New Roman" w:hAnsi="Times New Roman" w:cs="Times New Roman"/>
+          <w:sz w:val="20"/>
+          <w:szCs w:val="20"/>
+        </w:rPr>
+        <w:t xml:space="preserve">it to the user and allow </w:t>
+      </w:r>
+      <w:r>
+        <w:rPr>
+          <w:rFonts w:ascii="Times New Roman" w:eastAsia="Times New Roman" w:hAnsi="Times New Roman" w:cs="Times New Roman"/>
+          <w:sz w:val="20"/>
+          <w:szCs w:val="20"/>
+        </w:rPr>
+        <w:t>choosing</w:t>
+      </w:r>
+      <w:r>
+        <w:rPr>
+          <w:rFonts w:ascii="Times New Roman" w:eastAsia="Times New Roman" w:hAnsi="Times New Roman" w:cs="Times New Roman"/>
+          <w:sz w:val="20"/>
+          <w:szCs w:val="20"/>
+        </w:rPr>
+        <w:t xml:space="preserve"> any of one:</w:t>
+      </w:r>
+    </w:p>
+    <w:p>
+      <w:r>
+        <w:rPr>
+          <w:noProof/>
+        </w:rPr>
+        <w:drawing>
+          <wp:inline distT="0" distB="0" distL="0" distR="0" wp14:anchorId="2741AB4A" wp14:editId="73403913">
+            <wp:extent cx="5829300" cy="2277934"/>
+            <wp:effectExtent l="0" t="0" r="0" b="8255"/>
+            <wp:docPr id="19" name="Picture 12"/>
+            <wp:cNvGraphicFramePr>
+              <a:graphicFrameLocks xmlns:a="http://schemas.openxmlformats.org/drawingml/2006/main" noChangeAspect="1"/>
+            </wp:cNvGraphicFramePr>
+            <a:graphic xmlns:a="http://schemas.openxmlformats.org/drawingml/2006/main">
+              <a:graphicData uri="http://schemas.openxmlformats.org/drawingml/2006/picture">
+                <pic:pic xmlns:pic="http://schemas.openxmlformats.org/drawingml/2006/picture">
+                  <pic:nvPicPr>
+                    <pic:cNvPr id="0" name="Picture 12"/>
+                    <pic:cNvPicPr>
+                      <a:picLocks noChangeAspect="1" noChangeArrowheads="1"/>
+                    </pic:cNvPicPr>
+                  </pic:nvPicPr>
+                  <pic:blipFill>
+                    <a:blip r:embed="rId17">
+                      <a:extLst>
+                        <a:ext uri="{28A0092B-C50C-407E-A947-70E740481C1C}">
+                          <a14:useLocalDpi xmlns:a14="http://schemas.microsoft.com/office/drawing/2010/main" val="0"/>
+                        </a:ext>
+                      </a:extLst>
+                    </a:blip>
+                    <a:srcRect/>
+                    <a:stretch>
+                      <a:fillRect/>
+                    </a:stretch>
+                  </pic:blipFill>
+                  <pic:spPr bwMode="auto">
+                    <a:xfrm>
+                      <a:off x="0" y="0"/>
+                      <a:ext cx="5829783" cy="2278123"/>
+                    </a:xfrm>
+                    <a:prstGeom prst="rect">
+                      <a:avLst/>
+                    </a:prstGeom>
+                    <a:noFill/>
+                    <a:ln>
+                      <a:noFill/>
+                    </a:ln>
+                  </pic:spPr>
+                </pic:pic>
+              </a:graphicData>
+            </a:graphic>
+          </wp:inline>
+        </w:drawing>
+      </w:r>
+    </w:p>
+    <w:p>
+      <w:r>
+        <w:t>On save project, the script in waterfall model will be called from waterfall.js save function:</w:t>
+      </w:r>
+    </w:p>
+    <w:p>
+      <w:r>
+        <w:rPr>
+          <w:noProof/>
+        </w:rPr>
+        <w:drawing>
+          <wp:inline distT="0" distB="0" distL="0" distR="0" wp14:anchorId="13196E34" wp14:editId="2123B029">
+            <wp:extent cx="6215142" cy="1968285"/>
+            <wp:effectExtent l="0" t="0" r="8255" b="0"/>
+            <wp:docPr id="20" name="Picture 13"/>
+            <wp:cNvGraphicFramePr>
+              <a:graphicFrameLocks xmlns:a="http://schemas.openxmlformats.org/drawingml/2006/main" noChangeAspect="1"/>
+            </wp:cNvGraphicFramePr>
+            <a:graphic xmlns:a="http://schemas.openxmlformats.org/drawingml/2006/main">
+              <a:graphicData uri="http://schemas.openxmlformats.org/drawingml/2006/picture">
+                <pic:pic xmlns:pic="http://schemas.openxmlformats.org/drawingml/2006/picture">
+                  <pic:nvPicPr>
+                    <pic:cNvPr id="0" name="Picture 13"/>
+                    <pic:cNvPicPr>
+                      <a:picLocks noChangeAspect="1" noChangeArrowheads="1"/>
+                    </pic:cNvPicPr>
+                  </pic:nvPicPr>
+                  <pic:blipFill>
+                    <a:blip r:embed="rId18">
+                      <a:extLst>
+                        <a:ext uri="{28A0092B-C50C-407E-A947-70E740481C1C}">
+                          <a14:useLocalDpi xmlns:a14="http://schemas.microsoft.com/office/drawing/2010/main" val="0"/>
+                        </a:ext>
+                      </a:extLst>
+                    </a:blip>
+                    <a:srcRect/>
+                    <a:stretch>
+                      <a:fillRect/>
+                    </a:stretch>
+                  </pic:blipFill>
+                  <pic:spPr bwMode="auto">
+                    <a:xfrm>
+                      <a:off x="0" y="0"/>
+                      <a:ext cx="6216132" cy="1968599"/>
+                    </a:xfrm>
+                    <a:prstGeom prst="rect">
+                      <a:avLst/>
+                    </a:prstGeom>
+                    <a:noFill/>
+                    <a:ln>
+                      <a:noFill/>
+                    </a:ln>
+                  </pic:spPr>
+                </pic:pic>
+              </a:graphicData>
+            </a:graphic>
+          </wp:inline>
+        </w:drawing>
+      </w:r>
+    </w:p>
+    <w:p>
+      <w:r>
+        <w:t xml:space="preserve">When user enters the name and clicks OK, it will save the project details in </w:t>
+      </w:r>
+      <w:proofErr w:type="spellStart"/>
+      <w:r>
+        <w:t>mongodb</w:t>
+      </w:r>
+      <w:proofErr w:type="spellEnd"/>
+      <w:r>
+        <w:t>.</w:t>
+      </w:r>
+    </w:p>
+    <w:p>
+      <w:bookmarkStart w:id="0" w:name="_GoBack"/>
+      <w:r>
+        <w:rPr>
+          <w:noProof/>
+        </w:rPr>
+        <w:drawing>
+          <wp:inline distT="0" distB="0" distL="0" distR="0" wp14:anchorId="68B17CF7" wp14:editId="76C8CFB4">
+            <wp:extent cx="4229100" cy="3342661"/>
+            <wp:effectExtent l="0" t="0" r="0" b="10160"/>
+            <wp:docPr id="21" name="Picture 14"/>
+            <wp:cNvGraphicFramePr>
+              <a:graphicFrameLocks xmlns:a="http://schemas.openxmlformats.org/drawingml/2006/main" noChangeAspect="1"/>
+            </wp:cNvGraphicFramePr>
+            <a:graphic xmlns:a="http://schemas.openxmlformats.org/drawingml/2006/main">
+              <a:graphicData uri="http://schemas.openxmlformats.org/drawingml/2006/picture">
+                <pic:pic xmlns:pic="http://schemas.openxmlformats.org/drawingml/2006/picture">
+                  <pic:nvPicPr>
+                    <pic:cNvPr id="0" name="Picture 14"/>
+                    <pic:cNvPicPr>
+                      <a:picLocks noChangeAspect="1" noChangeArrowheads="1"/>
+                    </pic:cNvPicPr>
+                  </pic:nvPicPr>
+                  <pic:blipFill>
+                    <a:blip r:embed="rId19">
+                      <a:extLst>
+                        <a:ext uri="{28A0092B-C50C-407E-A947-70E740481C1C}">
+                          <a14:useLocalDpi xmlns:a14="http://schemas.microsoft.com/office/drawing/2010/main" val="0"/>
+                        </a:ext>
+                      </a:extLst>
+                    </a:blip>
+                    <a:srcRect/>
+                    <a:stretch>
+                      <a:fillRect/>
+                    </a:stretch>
+                  </pic:blipFill>
+                  <pic:spPr bwMode="auto">
+                    <a:xfrm>
+                      <a:off x="0" y="0"/>
+                      <a:ext cx="4229186" cy="3342729"/>
+                    </a:xfrm>
+                    <a:prstGeom prst="rect">
+                      <a:avLst/>
+                    </a:prstGeom>
+                    <a:noFill/>
+                    <a:ln>
+                      <a:noFill/>
+                    </a:ln>
+                  </pic:spPr>
+                </pic:pic>
+              </a:graphicData>
+            </a:graphic>
+          </wp:inline>
+        </w:drawing>
+      </w:r>
+      <w:bookmarkEnd w:id="0"/>
+    </w:p>
     <w:sectPr>
       <w:pgSz w:w="12240" w:h="15840"/>
       <w:pgMar w:top="720" w:right="720" w:bottom="720" w:left="720" w:header="720" w:footer="720" w:gutter="0"/>
@@ -816,6 +1307,95 @@
     </w:lvl>
   </w:abstractNum>
   <w:abstractNum w:abstractNumId="2">
+    <w:nsid w:val="2F742439"/>
+    <w:multiLevelType w:val="hybridMultilevel"/>
+    <w:tmpl w:val="076C0D9E"/>
+    <w:lvl w:ilvl="0" w:tplc="0409000F">
+      <w:start w:val="1"/>
+      <w:numFmt w:val="decimal"/>
+      <w:lvlText w:val="%1."/>
+      <w:lvlJc w:val="left"/>
+      <w:pPr>
+        <w:ind w:left="720" w:hanging="360"/>
+      </w:pPr>
+      <w:rPr>
+        <w:rFonts w:hint="default"/>
+      </w:rPr>
+    </w:lvl>
+    <w:lvl w:ilvl="1" w:tplc="04090019" w:tentative="1">
+      <w:start w:val="1"/>
+      <w:numFmt w:val="lowerLetter"/>
+      <w:lvlText w:val="%2."/>
+      <w:lvlJc w:val="left"/>
+      <w:pPr>
+        <w:ind w:left="1440" w:hanging="360"/>
+      </w:pPr>
+    </w:lvl>
+    <w:lvl w:ilvl="2" w:tplc="0409001B" w:tentative="1">
+      <w:start w:val="1"/>
+      <w:numFmt w:val="lowerRoman"/>
+      <w:lvlText w:val="%3."/>
+      <w:lvlJc w:val="right"/>
+      <w:pPr>
+        <w:ind w:left="2160" w:hanging="180"/>
+      </w:pPr>
+    </w:lvl>
+    <w:lvl w:ilvl="3" w:tplc="0409000F" w:tentative="1">
+      <w:start w:val="1"/>
+      <w:numFmt w:val="decimal"/>
+      <w:lvlText w:val="%4."/>
+      <w:lvlJc w:val="left"/>
+      <w:pPr>
+        <w:ind w:left="2880" w:hanging="360"/>
+      </w:pPr>
+    </w:lvl>
+    <w:lvl w:ilvl="4" w:tplc="04090019" w:tentative="1">
+      <w:start w:val="1"/>
+      <w:numFmt w:val="lowerLetter"/>
+      <w:lvlText w:val="%5."/>
+      <w:lvlJc w:val="left"/>
+      <w:pPr>
+        <w:ind w:left="3600" w:hanging="360"/>
+      </w:pPr>
+    </w:lvl>
+    <w:lvl w:ilvl="5" w:tplc="0409001B" w:tentative="1">
+      <w:start w:val="1"/>
+      <w:numFmt w:val="lowerRoman"/>
+      <w:lvlText w:val="%6."/>
+      <w:lvlJc w:val="right"/>
+      <w:pPr>
+        <w:ind w:left="4320" w:hanging="180"/>
+      </w:pPr>
+    </w:lvl>
+    <w:lvl w:ilvl="6" w:tplc="0409000F" w:tentative="1">
+      <w:start w:val="1"/>
+      <w:numFmt w:val="decimal"/>
+      <w:lvlText w:val="%7."/>
+      <w:lvlJc w:val="left"/>
+      <w:pPr>
+        <w:ind w:left="5040" w:hanging="360"/>
+      </w:pPr>
+    </w:lvl>
+    <w:lvl w:ilvl="7" w:tplc="04090019" w:tentative="1">
+      <w:start w:val="1"/>
+      <w:numFmt w:val="lowerLetter"/>
+      <w:lvlText w:val="%8."/>
+      <w:lvlJc w:val="left"/>
+      <w:pPr>
+        <w:ind w:left="5760" w:hanging="360"/>
+      </w:pPr>
+    </w:lvl>
+    <w:lvl w:ilvl="8" w:tplc="0409001B" w:tentative="1">
+      <w:start w:val="1"/>
+      <w:numFmt w:val="lowerRoman"/>
+      <w:lvlText w:val="%9."/>
+      <w:lvlJc w:val="right"/>
+      <w:pPr>
+        <w:ind w:left="6480" w:hanging="180"/>
+      </w:pPr>
+    </w:lvl>
+  </w:abstractNum>
+  <w:abstractNum w:abstractNumId="3">
     <w:nsid w:val="7B041D58"/>
     <w:multiLevelType w:val="hybridMultilevel"/>
     <w:tmpl w:val="1B026E96"/>
@@ -917,7 +1497,7 @@
     <w:abstractNumId w:val="1"/>
   </w:num>
   <w:num w:numId="5">
-    <w:abstractNumId w:val="2"/>
+    <w:abstractNumId w:val="3"/>
   </w:num>
   <w:num w:numId="6">
     <w:abstractNumId w:val="1"/>
@@ -935,6 +1515,30 @@
     <w:abstractNumId w:val="1"/>
   </w:num>
   <w:num w:numId="11">
+    <w:abstractNumId w:val="1"/>
+  </w:num>
+  <w:num w:numId="12">
+    <w:abstractNumId w:val="1"/>
+  </w:num>
+  <w:num w:numId="13">
+    <w:abstractNumId w:val="1"/>
+  </w:num>
+  <w:num w:numId="14">
+    <w:abstractNumId w:val="1"/>
+  </w:num>
+  <w:num w:numId="15">
+    <w:abstractNumId w:val="2"/>
+  </w:num>
+  <w:num w:numId="16">
+    <w:abstractNumId w:val="1"/>
+  </w:num>
+  <w:num w:numId="17">
+    <w:abstractNumId w:val="1"/>
+  </w:num>
+  <w:num w:numId="18">
+    <w:abstractNumId w:val="1"/>
+  </w:num>
+  <w:num w:numId="19">
     <w:abstractNumId w:val="1"/>
   </w:num>
 </w:numbering>
@@ -1544,6 +2148,44 @@
       <w:szCs w:val="20"/>
     </w:rPr>
   </w:style>
+  <w:style w:type="paragraph" w:styleId="HTMLPreformatted">
+    <w:name w:val="HTML Preformatted"/>
+    <w:basedOn w:val="Normal"/>
+    <w:link w:val="HTMLPreformattedChar"/>
+    <w:uiPriority w:val="99"/>
+    <w:semiHidden/>
+    <w:unhideWhenUsed/>
+    <w:rsid w:val="00B0063A"/>
+    <w:rPr>
+      <w:rFonts w:ascii="Courier" w:hAnsi="Courier"/>
+      <w:sz w:val="20"/>
+      <w:szCs w:val="20"/>
+    </w:rPr>
+  </w:style>
+  <w:style w:type="character" w:customStyle="1" w:styleId="HTMLPreformattedChar">
+    <w:name w:val="HTML Preformatted Char"/>
+    <w:basedOn w:val="DefaultParagraphFont"/>
+    <w:link w:val="HTMLPreformatted"/>
+    <w:uiPriority w:val="99"/>
+    <w:semiHidden/>
+    <w:rsid w:val="00B0063A"/>
+    <w:rPr>
+      <w:rFonts w:ascii="Courier" w:hAnsi="Courier"/>
+      <w:sz w:val="20"/>
+      <w:szCs w:val="20"/>
+    </w:rPr>
+  </w:style>
+  <w:style w:type="character" w:styleId="Hyperlink">
+    <w:name w:val="Hyperlink"/>
+    <w:basedOn w:val="DefaultParagraphFont"/>
+    <w:uiPriority w:val="99"/>
+    <w:unhideWhenUsed/>
+    <w:rsid w:val="00B0063A"/>
+    <w:rPr>
+      <w:color w:val="0000FF" w:themeColor="hyperlink"/>
+      <w:u w:val="single"/>
+    </w:rPr>
+  </w:style>
 </w:styles>
 </file>
 
@@ -2149,6 +2791,44 @@
       <w:rFonts w:ascii="Times New Roman" w:eastAsia="Times New Roman" w:hAnsi="Times New Roman" w:cs="Times New Roman"/>
       <w:sz w:val="20"/>
       <w:szCs w:val="20"/>
+    </w:rPr>
+  </w:style>
+  <w:style w:type="paragraph" w:styleId="HTMLPreformatted">
+    <w:name w:val="HTML Preformatted"/>
+    <w:basedOn w:val="Normal"/>
+    <w:link w:val="HTMLPreformattedChar"/>
+    <w:uiPriority w:val="99"/>
+    <w:semiHidden/>
+    <w:unhideWhenUsed/>
+    <w:rsid w:val="00B0063A"/>
+    <w:rPr>
+      <w:rFonts w:ascii="Courier" w:hAnsi="Courier"/>
+      <w:sz w:val="20"/>
+      <w:szCs w:val="20"/>
+    </w:rPr>
+  </w:style>
+  <w:style w:type="character" w:customStyle="1" w:styleId="HTMLPreformattedChar">
+    <w:name w:val="HTML Preformatted Char"/>
+    <w:basedOn w:val="DefaultParagraphFont"/>
+    <w:link w:val="HTMLPreformatted"/>
+    <w:uiPriority w:val="99"/>
+    <w:semiHidden/>
+    <w:rsid w:val="00B0063A"/>
+    <w:rPr>
+      <w:rFonts w:ascii="Courier" w:hAnsi="Courier"/>
+      <w:sz w:val="20"/>
+      <w:szCs w:val="20"/>
+    </w:rPr>
+  </w:style>
+  <w:style w:type="character" w:styleId="Hyperlink">
+    <w:name w:val="Hyperlink"/>
+    <w:basedOn w:val="DefaultParagraphFont"/>
+    <w:uiPriority w:val="99"/>
+    <w:unhideWhenUsed/>
+    <w:rsid w:val="00B0063A"/>
+    <w:rPr>
+      <w:color w:val="0000FF" w:themeColor="hyperlink"/>
+      <w:u w:val="single"/>
     </w:rPr>
   </w:style>
 </w:styles>

</xml_diff>

<commit_message>
Report updated for waterfall
</commit_message>
<xml_diff>
--- a/Documentation/Multi-Tenant-SaaS-Team18-Project.docx
+++ b/Documentation/Multi-Tenant-SaaS-Team18-Project.docx
@@ -787,35 +787,19 @@
         <w:ind w:firstLine="0"/>
       </w:pPr>
       <w:r>
-        <w:t xml:space="preserve">When user clicks on any of the options in the waterfall.html, the corresponding </w:t>
-      </w:r>
-      <w:proofErr w:type="spellStart"/>
-      <w:r>
-        <w:t>javascript</w:t>
-      </w:r>
-      <w:proofErr w:type="spellEnd"/>
-      <w:r>
-        <w:t xml:space="preserve"> function in waterfall.js is called</w:t>
+        <w:t>When user clicks on any of the options in the waterfall.html, the corresponding javascript function in waterfall.js is called</w:t>
       </w:r>
       <w:r>
         <w:t>.</w:t>
       </w:r>
       <w:r>
-        <w:t xml:space="preserve"> If new project is clicked it will reset all the </w:t>
-      </w:r>
-      <w:proofErr w:type="gramStart"/>
-      <w:r>
-        <w:t>fields</w:t>
+        <w:t xml:space="preserve"> If new project is clicked it will reset all the fields</w:t>
       </w:r>
       <w:r>
         <w:t xml:space="preserve"> </w:t>
       </w:r>
       <w:r>
-        <w:t>,</w:t>
-      </w:r>
-      <w:proofErr w:type="gramEnd"/>
-      <w:r>
-        <w:t xml:space="preserve"> if user enters yes for the question- have you saved your project?</w:t>
+        <w:t>, if user enters yes for the question- have you saved your project?</w:t>
       </w:r>
     </w:p>
     <w:p>
@@ -1103,20 +1087,34 @@
       </w:r>
     </w:p>
     <w:p>
-      <w:r>
-        <w:t xml:space="preserve">When user enters the name and clicks OK, it will save the project details in </w:t>
-      </w:r>
-      <w:proofErr w:type="spellStart"/>
-      <w:r>
-        <w:t>mongodb</w:t>
-      </w:r>
-      <w:proofErr w:type="spellEnd"/>
-      <w:r>
-        <w:t>.</w:t>
-      </w:r>
-    </w:p>
-    <w:p>
+      <w:pPr>
+        <w:rPr>
+          <w:rFonts w:ascii="Times New Roman" w:eastAsia="Times New Roman" w:hAnsi="Times New Roman" w:cs="Times New Roman"/>
+          <w:sz w:val="20"/>
+          <w:szCs w:val="20"/>
+        </w:rPr>
+      </w:pPr>
+      <w:r>
+        <w:rPr>
+          <w:rFonts w:ascii="Times New Roman" w:eastAsia="Times New Roman" w:hAnsi="Times New Roman" w:cs="Times New Roman"/>
+          <w:sz w:val="20"/>
+          <w:szCs w:val="20"/>
+        </w:rPr>
+        <w:t>When user enters the name and clicks OK, it will save the project details in mongodb.</w:t>
+      </w:r>
+    </w:p>
+    <w:p>
+      <w:pPr>
+        <w:rPr>
+          <w:rFonts w:ascii="Times New Roman" w:eastAsia="Times New Roman" w:hAnsi="Times New Roman" w:cs="Times New Roman"/>
+          <w:sz w:val="20"/>
+          <w:szCs w:val="20"/>
+        </w:rPr>
+      </w:pPr>
       <w:bookmarkStart w:id="0" w:name="_GoBack"/>
+      <w:bookmarkEnd w:id="0"/>
+    </w:p>
+    <w:p>
       <w:r>
         <w:rPr>
           <w:noProof/>
@@ -1170,7 +1168,6 @@
           </wp:inline>
         </w:drawing>
       </w:r>
-      <w:bookmarkEnd w:id="0"/>
     </w:p>
     <w:sectPr>
       <w:pgSz w:w="12240" w:h="15840"/>
@@ -1909,6 +1906,7 @@
   <w:style w:type="character" w:default="1" w:styleId="DefaultParagraphFont">
     <w:name w:val="Default Paragraph Font"/>
     <w:uiPriority w:val="1"/>
+    <w:semiHidden/>
     <w:unhideWhenUsed/>
   </w:style>
   <w:style w:type="table" w:default="1" w:styleId="TableNormal">
@@ -2554,6 +2552,7 @@
   <w:style w:type="character" w:default="1" w:styleId="DefaultParagraphFont">
     <w:name w:val="Default Paragraph Font"/>
     <w:uiPriority w:val="1"/>
+    <w:semiHidden/>
     <w:unhideWhenUsed/>
   </w:style>
   <w:style w:type="table" w:default="1" w:styleId="TableNormal">

</xml_diff>